<commit_message>
external_pageRankFile.txt is renamed, has to be in this way!
</commit_message>
<xml_diff>
--- a/homework4/CSCI572 Homework 4 Report.docx
+++ b/homework4/CSCI572 Homework 4 Report.docx
@@ -47,6 +47,30 @@
         <w:contextualSpacing/>
         <w:rPr>
           <w:rFonts w:ascii="Times New Roman" w:hAnsi="Times New Roman" w:cs="Times New Roman"/>
+          <w:b/>
+          <w:color w:val="FF0000"/>
+          <w:sz w:val="24"/>
+          <w:szCs w:val="24"/>
+          <w:u w:val="single"/>
+        </w:rPr>
+      </w:pPr>
+      <w:r>
+        <w:rPr>
+          <w:rFonts w:ascii="Times New Roman" w:hAnsi="Times New Roman" w:cs="Times New Roman"/>
+          <w:b/>
+          <w:color w:val="FF0000"/>
+          <w:sz w:val="24"/>
+          <w:szCs w:val="24"/>
+          <w:u w:val="single"/>
+        </w:rPr>
+        <w:t xml:space="preserve">I resubmitted this report on April 18 after getting email permission from the professor. </w:t>
+      </w:r>
+    </w:p>
+    <w:p>
+      <w:pPr>
+        <w:contextualSpacing/>
+        <w:rPr>
+          <w:rFonts w:ascii="Times New Roman" w:hAnsi="Times New Roman" w:cs="Times New Roman"/>
           <w:sz w:val="24"/>
           <w:szCs w:val="24"/>
         </w:rPr>
@@ -95,7 +119,17 @@
           <w:sz w:val="24"/>
           <w:szCs w:val="24"/>
         </w:rPr>
-        <w:t xml:space="preserve">The first step is to use Solr to index all the HTML files that assigned to me. I am responsible for </w:t>
+        <w:t xml:space="preserve">The first step is to use Solr </w:t>
+      </w:r>
+      <w:bookmarkStart w:id="0" w:name="_GoBack"/>
+      <w:bookmarkEnd w:id="0"/>
+      <w:r>
+        <w:rPr>
+          <w:rFonts w:ascii="Times New Roman" w:hAnsi="Times New Roman" w:cs="Times New Roman"/>
+          <w:sz w:val="24"/>
+          <w:szCs w:val="24"/>
+        </w:rPr>
+        <w:t xml:space="preserve">to index all the HTML files that assigned to me. I am responsible for </w:t>
       </w:r>
       <w:proofErr w:type="spellStart"/>
       <w:r>
@@ -2873,7 +2907,6 @@
           <w:sz w:val="32"/>
           <w:szCs w:val="32"/>
         </w:rPr>
-        <w:lastRenderedPageBreak/>
         <w:t xml:space="preserve">Query results </w:t>
       </w:r>
     </w:p>
@@ -7704,8 +7737,6 @@
         </w:rPr>
         <w:t xml:space="preserve">if you have more numbers of outgoing links, you will have a relatively higher rank; but if you have more incoming links, it will lower your ranking. </w:t>
       </w:r>
-      <w:bookmarkStart w:id="0" w:name="_GoBack"/>
-      <w:bookmarkEnd w:id="0"/>
     </w:p>
     <w:sectPr>
       <w:pgSz w:w="12240" w:h="15840"/>

</xml_diff>